<commit_message>
Lesson6: Login, Logout with Custom Membership
DATE            September 30 2019

SUMMARY
    Lesson6: Login, Logout with Custom Membership

DESCRIPTION
    - Lesson6: Login, Logout with Custom Membership
      + Dont need to use SessionHelper.cs and UserSession,cs anymore
      -> simplify the code

NOTE

TODO
    - While adding the area for admin,
      the HomeController for the common user cannot be displayed anymore
      -> this should be fixed in the future
</commit_message>
<xml_diff>
--- a/Documents/Lessons.docx
+++ b/Documents/Lessons.docx
@@ -10,56 +10,424 @@
           <w:numId w:val="1"/>
         </w:numPr>
       </w:pPr>
-      <w:r>
-        <w:t>Bài 5:</w:t>
+      <w:proofErr w:type="spellStart"/>
+      <w:r>
+        <w:t>Bài</w:t>
+      </w:r>
+      <w:proofErr w:type="spellEnd"/>
+      <w:r>
+        <w:t xml:space="preserve"> 5:</w:t>
       </w:r>
       <w:r>
         <w:br/>
       </w:r>
       <w:r>
-        <w:t>- Trong các dự án thực tế, cần tạo tạo project riêng để truy cập dữ liệu từ database</w:t>
-      </w:r>
+        <w:t xml:space="preserve">- </w:t>
+      </w:r>
+      <w:proofErr w:type="spellStart"/>
+      <w:r>
+        <w:t>Trong</w:t>
+      </w:r>
+      <w:proofErr w:type="spellEnd"/>
+      <w:r>
+        <w:t xml:space="preserve"> </w:t>
+      </w:r>
+      <w:proofErr w:type="spellStart"/>
+      <w:r>
+        <w:t>các</w:t>
+      </w:r>
+      <w:proofErr w:type="spellEnd"/>
+      <w:r>
+        <w:t xml:space="preserve"> </w:t>
+      </w:r>
+      <w:proofErr w:type="spellStart"/>
+      <w:r>
+        <w:t>dự</w:t>
+      </w:r>
+      <w:proofErr w:type="spellEnd"/>
+      <w:r>
+        <w:t xml:space="preserve"> </w:t>
+      </w:r>
+      <w:proofErr w:type="spellStart"/>
+      <w:r>
+        <w:t>án</w:t>
+      </w:r>
+      <w:proofErr w:type="spellEnd"/>
+      <w:r>
+        <w:t xml:space="preserve"> </w:t>
+      </w:r>
+      <w:proofErr w:type="spellStart"/>
+      <w:r>
+        <w:t>thực</w:t>
+      </w:r>
+      <w:proofErr w:type="spellEnd"/>
+      <w:r>
+        <w:t xml:space="preserve"> </w:t>
+      </w:r>
+      <w:proofErr w:type="spellStart"/>
+      <w:r>
+        <w:t>tế</w:t>
+      </w:r>
+      <w:proofErr w:type="spellEnd"/>
+      <w:r>
+        <w:t xml:space="preserve">, </w:t>
+      </w:r>
+      <w:proofErr w:type="spellStart"/>
+      <w:r>
+        <w:t>cần</w:t>
+      </w:r>
+      <w:proofErr w:type="spellEnd"/>
+      <w:r>
+        <w:t xml:space="preserve"> </w:t>
+      </w:r>
+      <w:proofErr w:type="spellStart"/>
+      <w:r>
+        <w:t>tạo</w:t>
+      </w:r>
+      <w:proofErr w:type="spellEnd"/>
+      <w:r>
+        <w:t xml:space="preserve"> </w:t>
+      </w:r>
+      <w:proofErr w:type="spellStart"/>
+      <w:r>
+        <w:t>tạo</w:t>
+      </w:r>
+      <w:proofErr w:type="spellEnd"/>
+      <w:r>
+        <w:t xml:space="preserve"> project </w:t>
+      </w:r>
+      <w:proofErr w:type="spellStart"/>
+      <w:r>
+        <w:t>riêng</w:t>
+      </w:r>
+      <w:proofErr w:type="spellEnd"/>
+      <w:r>
+        <w:t xml:space="preserve"> </w:t>
+      </w:r>
+      <w:proofErr w:type="spellStart"/>
+      <w:r>
+        <w:t>để</w:t>
+      </w:r>
+      <w:proofErr w:type="spellEnd"/>
+      <w:r>
+        <w:t xml:space="preserve"> </w:t>
+      </w:r>
+      <w:proofErr w:type="spellStart"/>
+      <w:r>
+        <w:t>truy</w:t>
+      </w:r>
+      <w:proofErr w:type="spellEnd"/>
+      <w:r>
+        <w:t xml:space="preserve"> </w:t>
+      </w:r>
+      <w:proofErr w:type="spellStart"/>
+      <w:r>
+        <w:t>cập</w:t>
+      </w:r>
+      <w:proofErr w:type="spellEnd"/>
+      <w:r>
+        <w:t xml:space="preserve"> </w:t>
+      </w:r>
+      <w:proofErr w:type="spellStart"/>
+      <w:r>
+        <w:t>dữ</w:t>
+      </w:r>
+      <w:proofErr w:type="spellEnd"/>
+      <w:r>
+        <w:t xml:space="preserve"> </w:t>
+      </w:r>
+      <w:proofErr w:type="spellStart"/>
+      <w:r>
+        <w:t>liệu</w:t>
+      </w:r>
+      <w:proofErr w:type="spellEnd"/>
+      <w:r>
+        <w:t xml:space="preserve"> </w:t>
+      </w:r>
+      <w:proofErr w:type="spellStart"/>
+      <w:r>
+        <w:t>từ</w:t>
+      </w:r>
+      <w:proofErr w:type="spellEnd"/>
+      <w:r>
+        <w:t xml:space="preserve"> database</w:t>
+      </w:r>
+      <w:proofErr w:type="gramStart"/>
       <w:r>
         <w:t>:</w:t>
       </w:r>
+      <w:proofErr w:type="gramEnd"/>
       <w:r>
         <w:br/>
-        <w:t>-&gt; Tách hẳn so với Model trong project chính</w:t>
-      </w:r>
+        <w:t xml:space="preserve">-&gt; </w:t>
+      </w:r>
+      <w:proofErr w:type="spellStart"/>
+      <w:r>
+        <w:t>Tách</w:t>
+      </w:r>
+      <w:proofErr w:type="spellEnd"/>
+      <w:r>
+        <w:t xml:space="preserve"> </w:t>
+      </w:r>
+      <w:proofErr w:type="spellStart"/>
+      <w:r>
+        <w:t>hẳn</w:t>
+      </w:r>
+      <w:proofErr w:type="spellEnd"/>
+      <w:r>
+        <w:t xml:space="preserve"> so </w:t>
+      </w:r>
+      <w:proofErr w:type="spellStart"/>
+      <w:r>
+        <w:t>với</w:t>
+      </w:r>
+      <w:proofErr w:type="spellEnd"/>
+      <w:r>
+        <w:t xml:space="preserve"> Model </w:t>
+      </w:r>
+      <w:proofErr w:type="spellStart"/>
+      <w:r>
+        <w:t>trong</w:t>
+      </w:r>
+      <w:proofErr w:type="spellEnd"/>
+      <w:r>
+        <w:t xml:space="preserve"> project </w:t>
+      </w:r>
+      <w:proofErr w:type="spellStart"/>
+      <w:r>
+        <w:t>chính</w:t>
+      </w:r>
+      <w:proofErr w:type="spellEnd"/>
       <w:r>
         <w:t>.</w:t>
       </w:r>
       <w:r>
         <w:br/>
-        <w:t>Đây là sự kết hợp giữa mô hình 3 tầng và mô hình MVC</w:t>
+      </w:r>
+      <w:proofErr w:type="spellStart"/>
+      <w:r>
+        <w:t>Đây</w:t>
+      </w:r>
+      <w:proofErr w:type="spellEnd"/>
+      <w:r>
+        <w:t xml:space="preserve"> </w:t>
+      </w:r>
+      <w:proofErr w:type="spellStart"/>
+      <w:r>
+        <w:t>là</w:t>
+      </w:r>
+      <w:proofErr w:type="spellEnd"/>
+      <w:r>
+        <w:t xml:space="preserve"> </w:t>
+      </w:r>
+      <w:proofErr w:type="spellStart"/>
+      <w:r>
+        <w:t>sự</w:t>
+      </w:r>
+      <w:proofErr w:type="spellEnd"/>
+      <w:r>
+        <w:t xml:space="preserve"> </w:t>
+      </w:r>
+      <w:proofErr w:type="spellStart"/>
+      <w:r>
+        <w:t>kết</w:t>
+      </w:r>
+      <w:proofErr w:type="spellEnd"/>
+      <w:r>
+        <w:t xml:space="preserve"> </w:t>
+      </w:r>
+      <w:proofErr w:type="spellStart"/>
+      <w:r>
+        <w:t>hợp</w:t>
+      </w:r>
+      <w:proofErr w:type="spellEnd"/>
+      <w:r>
+        <w:t xml:space="preserve"> </w:t>
+      </w:r>
+      <w:proofErr w:type="spellStart"/>
+      <w:r>
+        <w:t>giữa</w:t>
+      </w:r>
+      <w:proofErr w:type="spellEnd"/>
+      <w:r>
+        <w:t xml:space="preserve"> </w:t>
+      </w:r>
+      <w:proofErr w:type="spellStart"/>
+      <w:r>
+        <w:t>mô</w:t>
+      </w:r>
+      <w:proofErr w:type="spellEnd"/>
+      <w:r>
+        <w:t xml:space="preserve"> </w:t>
+      </w:r>
+      <w:proofErr w:type="spellStart"/>
+      <w:r>
+        <w:t>hình</w:t>
+      </w:r>
+      <w:proofErr w:type="spellEnd"/>
+      <w:r>
+        <w:t xml:space="preserve"> 3 </w:t>
+      </w:r>
+      <w:proofErr w:type="spellStart"/>
+      <w:r>
+        <w:t>tầng</w:t>
+      </w:r>
+      <w:proofErr w:type="spellEnd"/>
+      <w:r>
+        <w:t xml:space="preserve"> </w:t>
+      </w:r>
+      <w:proofErr w:type="spellStart"/>
+      <w:r>
+        <w:t>và</w:t>
+      </w:r>
+      <w:proofErr w:type="spellEnd"/>
+      <w:r>
+        <w:t xml:space="preserve"> </w:t>
+      </w:r>
+      <w:proofErr w:type="spellStart"/>
+      <w:r>
+        <w:t>mô</w:t>
+      </w:r>
+      <w:proofErr w:type="spellEnd"/>
+      <w:r>
+        <w:t xml:space="preserve"> </w:t>
+      </w:r>
+      <w:proofErr w:type="spellStart"/>
+      <w:r>
+        <w:t>hình</w:t>
+      </w:r>
+      <w:proofErr w:type="spellEnd"/>
+      <w:r>
+        <w:t xml:space="preserve"> MVC</w:t>
       </w:r>
       <w:r>
         <w:br/>
       </w:r>
       <w:r>
         <w:br/>
-        <w:t>- Các bước tạo</w:t>
-      </w:r>
-      <w:r>
-        <w:t xml:space="preserve"> project mới để solution có thể thao tác với database</w:t>
+        <w:t xml:space="preserve">- </w:t>
+      </w:r>
+      <w:proofErr w:type="spellStart"/>
+      <w:r>
+        <w:t>Các</w:t>
+      </w:r>
+      <w:proofErr w:type="spellEnd"/>
+      <w:r>
+        <w:t xml:space="preserve"> </w:t>
+      </w:r>
+      <w:proofErr w:type="spellStart"/>
+      <w:r>
+        <w:t>bước</w:t>
+      </w:r>
+      <w:proofErr w:type="spellEnd"/>
+      <w:r>
+        <w:t xml:space="preserve"> </w:t>
+      </w:r>
+      <w:proofErr w:type="spellStart"/>
+      <w:r>
+        <w:t>tạo</w:t>
+      </w:r>
+      <w:proofErr w:type="spellEnd"/>
+      <w:r>
+        <w:t xml:space="preserve"> project </w:t>
+      </w:r>
+      <w:proofErr w:type="spellStart"/>
+      <w:r>
+        <w:t>mới</w:t>
+      </w:r>
+      <w:proofErr w:type="spellEnd"/>
+      <w:r>
+        <w:t xml:space="preserve"> </w:t>
+      </w:r>
+      <w:proofErr w:type="spellStart"/>
+      <w:r>
+        <w:t>để</w:t>
+      </w:r>
+      <w:proofErr w:type="spellEnd"/>
+      <w:r>
+        <w:t xml:space="preserve"> solution </w:t>
+      </w:r>
+      <w:proofErr w:type="spellStart"/>
+      <w:r>
+        <w:t>có</w:t>
+      </w:r>
+      <w:proofErr w:type="spellEnd"/>
+      <w:r>
+        <w:t xml:space="preserve"> </w:t>
+      </w:r>
+      <w:proofErr w:type="spellStart"/>
+      <w:r>
+        <w:t>thể</w:t>
+      </w:r>
+      <w:proofErr w:type="spellEnd"/>
+      <w:r>
+        <w:t xml:space="preserve"> </w:t>
+      </w:r>
+      <w:proofErr w:type="spellStart"/>
+      <w:r>
+        <w:t>thao</w:t>
+      </w:r>
+      <w:proofErr w:type="spellEnd"/>
+      <w:r>
+        <w:t xml:space="preserve"> </w:t>
+      </w:r>
+      <w:proofErr w:type="spellStart"/>
+      <w:r>
+        <w:t>tác</w:t>
+      </w:r>
+      <w:proofErr w:type="spellEnd"/>
+      <w:r>
+        <w:t xml:space="preserve"> </w:t>
+      </w:r>
+      <w:proofErr w:type="spellStart"/>
+      <w:r>
+        <w:t>với</w:t>
+      </w:r>
+      <w:proofErr w:type="spellEnd"/>
+      <w:r>
+        <w:t xml:space="preserve"> database</w:t>
       </w:r>
       <w:r>
         <w:br/>
-        <w:t xml:space="preserve">  * tạo class library</w:t>
-      </w:r>
-      <w:r>
-        <w:t xml:space="preserve"> project: CLPro</w:t>
-      </w:r>
+        <w:t xml:space="preserve">  * </w:t>
+      </w:r>
+      <w:proofErr w:type="spellStart"/>
+      <w:r>
+        <w:t>tạo</w:t>
+      </w:r>
+      <w:proofErr w:type="spellEnd"/>
+      <w:r>
+        <w:t xml:space="preserve"> class library</w:t>
+      </w:r>
+      <w:r>
+        <w:t xml:space="preserve"> project: </w:t>
+      </w:r>
+      <w:proofErr w:type="spellStart"/>
+      <w:r>
+        <w:t>CLPro</w:t>
+      </w:r>
+      <w:proofErr w:type="spellEnd"/>
       <w:r>
         <w:br/>
-        <w:t xml:space="preserve">  * Add entity framework cho CLPro</w:t>
-      </w:r>
+        <w:t xml:space="preserve">  * Add entity framework </w:t>
+      </w:r>
+      <w:proofErr w:type="spellStart"/>
+      <w:r>
+        <w:t>cho</w:t>
+      </w:r>
+      <w:proofErr w:type="spellEnd"/>
+      <w:r>
+        <w:t xml:space="preserve"> </w:t>
+      </w:r>
+      <w:proofErr w:type="spellStart"/>
+      <w:r>
+        <w:t>CLPro</w:t>
+      </w:r>
+      <w:proofErr w:type="spellEnd"/>
       <w:r>
         <w:br/>
         <w:t xml:space="preserve">  * Install EF tool for visual studio</w:t>
       </w:r>
-      <w:bookmarkStart w:id="0" w:name="_GoBack"/>
-      <w:bookmarkEnd w:id="0"/>
       <w:r>
         <w:br/>
       </w:r>
@@ -72,6 +440,132 @@
           <w:numId w:val="1"/>
         </w:numPr>
       </w:pPr>
+      <w:proofErr w:type="spellStart"/>
+      <w:r>
+        <w:t>Bài</w:t>
+      </w:r>
+      <w:proofErr w:type="spellEnd"/>
+      <w:r>
+        <w:t xml:space="preserve"> 6: </w:t>
+      </w:r>
+      <w:proofErr w:type="spellStart"/>
+      <w:r>
+        <w:t>Cách</w:t>
+      </w:r>
+      <w:proofErr w:type="spellEnd"/>
+      <w:r>
+        <w:t xml:space="preserve"> </w:t>
+      </w:r>
+      <w:proofErr w:type="spellStart"/>
+      <w:r>
+        <w:t>đăng</w:t>
+      </w:r>
+      <w:proofErr w:type="spellEnd"/>
+      <w:r>
+        <w:t xml:space="preserve"> </w:t>
+      </w:r>
+      <w:proofErr w:type="spellStart"/>
+      <w:r>
+        <w:t>nhập</w:t>
+      </w:r>
+      <w:proofErr w:type="spellEnd"/>
+      <w:r>
+        <w:t xml:space="preserve"> </w:t>
+      </w:r>
+      <w:proofErr w:type="spellStart"/>
+      <w:r>
+        <w:t>với</w:t>
+      </w:r>
+      <w:proofErr w:type="spellEnd"/>
+      <w:r>
+        <w:t xml:space="preserve"> Custom Membership Provider</w:t>
+      </w:r>
+      <w:r>
+        <w:br/>
+        <w:t xml:space="preserve">- b1: </w:t>
+      </w:r>
+      <w:proofErr w:type="spellStart"/>
+      <w:r>
+        <w:t>config</w:t>
+      </w:r>
+      <w:proofErr w:type="spellEnd"/>
+      <w:r>
+        <w:t xml:space="preserve"> </w:t>
+      </w:r>
+      <w:proofErr w:type="spellStart"/>
+      <w:r>
+        <w:t>trong</w:t>
+      </w:r>
+      <w:proofErr w:type="spellEnd"/>
+      <w:r>
+        <w:t xml:space="preserve"> file </w:t>
+      </w:r>
+      <w:proofErr w:type="spellStart"/>
+      <w:r>
+        <w:t>web.config</w:t>
+      </w:r>
+      <w:proofErr w:type="spellEnd"/>
+      <w:r>
+        <w:br/>
+        <w:t xml:space="preserve">- b2: </w:t>
+      </w:r>
+      <w:proofErr w:type="spellStart"/>
+      <w:r>
+        <w:t>tạo</w:t>
+      </w:r>
+      <w:proofErr w:type="spellEnd"/>
+      <w:r>
+        <w:t xml:space="preserve"> 1 </w:t>
+      </w:r>
+      <w:proofErr w:type="spellStart"/>
+      <w:r>
+        <w:t>lớp</w:t>
+      </w:r>
+      <w:proofErr w:type="spellEnd"/>
+      <w:r>
+        <w:t xml:space="preserve"> custom</w:t>
+      </w:r>
+      <w:bookmarkStart w:id="0" w:name="_GoBack"/>
+      <w:bookmarkEnd w:id="0"/>
+      <w:r>
+        <w:t xml:space="preserve"> membership provider</w:t>
+      </w:r>
+      <w:r>
+        <w:br/>
+        <w:t xml:space="preserve">- b3: </w:t>
+      </w:r>
+      <w:proofErr w:type="spellStart"/>
+      <w:r>
+        <w:t>tiến</w:t>
+      </w:r>
+      <w:proofErr w:type="spellEnd"/>
+      <w:r>
+        <w:t xml:space="preserve"> </w:t>
+      </w:r>
+      <w:proofErr w:type="spellStart"/>
+      <w:r>
+        <w:t>hành</w:t>
+      </w:r>
+      <w:proofErr w:type="spellEnd"/>
+      <w:r>
+        <w:t xml:space="preserve"> login, validate = phương </w:t>
+      </w:r>
+      <w:proofErr w:type="spellStart"/>
+      <w:r>
+        <w:t>pháp</w:t>
+      </w:r>
+      <w:proofErr w:type="spellEnd"/>
+      <w:r>
+        <w:t xml:space="preserve"> </w:t>
+      </w:r>
+      <w:proofErr w:type="spellStart"/>
+      <w:r>
+        <w:t>trên</w:t>
+      </w:r>
+      <w:proofErr w:type="spellEnd"/>
+      <w:r>
+        <w:br/>
+      </w:r>
     </w:p>
     <w:sectPr>
       <w:pgSz w:w="12240" w:h="15840"/>

</xml_diff>

<commit_message>
Lesson8: Validate properties in a form
DATE            October 3 2019

SUMMARY
    Lesson8: Validate properties in a form

DESCRIPTION
    - Lesson8: Validate properties in a form
      + A View could be created like a strong view with type of model and standard form for CRUD
      + Update document for lesson
      + Keyword: validation attribute MVC to search for the attribute of a property in a form

NOTE

TODO
    - While adding the area for admin,
      the HomeController for the common user cannot be displayed anymore
      -> this should be fixed in the future
</commit_message>
<xml_diff>
--- a/Documents/Lessons.docx
+++ b/Documents/Lessons.docx
@@ -10,420 +10,50 @@
           <w:numId w:val="1"/>
         </w:numPr>
       </w:pPr>
-      <w:proofErr w:type="spellStart"/>
-      <w:r>
-        <w:t>Bài</w:t>
-      </w:r>
-      <w:proofErr w:type="spellEnd"/>
-      <w:r>
-        <w:t xml:space="preserve"> 5:</w:t>
-      </w:r>
-      <w:r>
-        <w:br/>
-      </w:r>
-      <w:r>
-        <w:t xml:space="preserve">- </w:t>
-      </w:r>
-      <w:proofErr w:type="spellStart"/>
-      <w:r>
-        <w:t>Trong</w:t>
-      </w:r>
-      <w:proofErr w:type="spellEnd"/>
-      <w:r>
-        <w:t xml:space="preserve"> </w:t>
-      </w:r>
-      <w:proofErr w:type="spellStart"/>
-      <w:r>
-        <w:t>các</w:t>
-      </w:r>
-      <w:proofErr w:type="spellEnd"/>
-      <w:r>
-        <w:t xml:space="preserve"> </w:t>
-      </w:r>
-      <w:proofErr w:type="spellStart"/>
-      <w:r>
-        <w:t>dự</w:t>
-      </w:r>
-      <w:proofErr w:type="spellEnd"/>
-      <w:r>
-        <w:t xml:space="preserve"> </w:t>
-      </w:r>
-      <w:proofErr w:type="spellStart"/>
-      <w:r>
-        <w:t>án</w:t>
-      </w:r>
-      <w:proofErr w:type="spellEnd"/>
-      <w:r>
-        <w:t xml:space="preserve"> </w:t>
-      </w:r>
-      <w:proofErr w:type="spellStart"/>
-      <w:r>
-        <w:t>thực</w:t>
-      </w:r>
-      <w:proofErr w:type="spellEnd"/>
-      <w:r>
-        <w:t xml:space="preserve"> </w:t>
-      </w:r>
-      <w:proofErr w:type="spellStart"/>
-      <w:r>
-        <w:t>tế</w:t>
-      </w:r>
-      <w:proofErr w:type="spellEnd"/>
-      <w:r>
-        <w:t xml:space="preserve">, </w:t>
-      </w:r>
-      <w:proofErr w:type="spellStart"/>
-      <w:r>
-        <w:t>cần</w:t>
-      </w:r>
-      <w:proofErr w:type="spellEnd"/>
-      <w:r>
-        <w:t xml:space="preserve"> </w:t>
-      </w:r>
-      <w:proofErr w:type="spellStart"/>
-      <w:r>
-        <w:t>tạo</w:t>
-      </w:r>
-      <w:proofErr w:type="spellEnd"/>
-      <w:r>
-        <w:t xml:space="preserve"> </w:t>
-      </w:r>
-      <w:proofErr w:type="spellStart"/>
-      <w:r>
-        <w:t>tạo</w:t>
-      </w:r>
-      <w:proofErr w:type="spellEnd"/>
-      <w:r>
-        <w:t xml:space="preserve"> project </w:t>
-      </w:r>
-      <w:proofErr w:type="spellStart"/>
-      <w:r>
-        <w:t>riêng</w:t>
-      </w:r>
-      <w:proofErr w:type="spellEnd"/>
-      <w:r>
-        <w:t xml:space="preserve"> </w:t>
-      </w:r>
-      <w:proofErr w:type="spellStart"/>
-      <w:r>
-        <w:t>để</w:t>
-      </w:r>
-      <w:proofErr w:type="spellEnd"/>
-      <w:r>
-        <w:t xml:space="preserve"> </w:t>
-      </w:r>
-      <w:proofErr w:type="spellStart"/>
-      <w:r>
-        <w:t>truy</w:t>
-      </w:r>
-      <w:proofErr w:type="spellEnd"/>
-      <w:r>
-        <w:t xml:space="preserve"> </w:t>
-      </w:r>
-      <w:proofErr w:type="spellStart"/>
-      <w:r>
-        <w:t>cập</w:t>
-      </w:r>
-      <w:proofErr w:type="spellEnd"/>
-      <w:r>
-        <w:t xml:space="preserve"> </w:t>
-      </w:r>
-      <w:proofErr w:type="spellStart"/>
-      <w:r>
-        <w:t>dữ</w:t>
-      </w:r>
-      <w:proofErr w:type="spellEnd"/>
-      <w:r>
-        <w:t xml:space="preserve"> </w:t>
-      </w:r>
-      <w:proofErr w:type="spellStart"/>
-      <w:r>
-        <w:t>liệu</w:t>
-      </w:r>
-      <w:proofErr w:type="spellEnd"/>
-      <w:r>
-        <w:t xml:space="preserve"> </w:t>
-      </w:r>
-      <w:proofErr w:type="spellStart"/>
-      <w:r>
-        <w:t>từ</w:t>
-      </w:r>
-      <w:proofErr w:type="spellEnd"/>
-      <w:r>
-        <w:t xml:space="preserve"> database</w:t>
-      </w:r>
-      <w:proofErr w:type="gramStart"/>
+      <w:r>
+        <w:t>Bài 5:</w:t>
+      </w:r>
+      <w:r>
+        <w:br/>
+      </w:r>
+      <w:r>
+        <w:t>- Trong các dự án thực tế, cần tạo tạo project riêng để truy cập dữ liệu từ database</w:t>
+      </w:r>
       <w:r>
         <w:t>:</w:t>
       </w:r>
-      <w:proofErr w:type="gramEnd"/>
-      <w:r>
-        <w:br/>
-        <w:t xml:space="preserve">-&gt; </w:t>
-      </w:r>
-      <w:proofErr w:type="spellStart"/>
-      <w:r>
-        <w:t>Tách</w:t>
-      </w:r>
-      <w:proofErr w:type="spellEnd"/>
-      <w:r>
-        <w:t xml:space="preserve"> </w:t>
-      </w:r>
-      <w:proofErr w:type="spellStart"/>
-      <w:r>
-        <w:t>hẳn</w:t>
-      </w:r>
-      <w:proofErr w:type="spellEnd"/>
-      <w:r>
-        <w:t xml:space="preserve"> so </w:t>
-      </w:r>
-      <w:proofErr w:type="spellStart"/>
-      <w:r>
-        <w:t>với</w:t>
-      </w:r>
-      <w:proofErr w:type="spellEnd"/>
-      <w:r>
-        <w:t xml:space="preserve"> Model </w:t>
-      </w:r>
-      <w:proofErr w:type="spellStart"/>
-      <w:r>
-        <w:t>trong</w:t>
-      </w:r>
-      <w:proofErr w:type="spellEnd"/>
-      <w:r>
-        <w:t xml:space="preserve"> project </w:t>
-      </w:r>
-      <w:proofErr w:type="spellStart"/>
-      <w:r>
-        <w:t>chính</w:t>
-      </w:r>
-      <w:proofErr w:type="spellEnd"/>
+      <w:r>
+        <w:br/>
+        <w:t>-&gt; Tách hẳn so với Model trong project chính</w:t>
+      </w:r>
       <w:r>
         <w:t>.</w:t>
       </w:r>
       <w:r>
         <w:br/>
-      </w:r>
-      <w:proofErr w:type="spellStart"/>
-      <w:r>
-        <w:t>Đây</w:t>
-      </w:r>
-      <w:proofErr w:type="spellEnd"/>
-      <w:r>
-        <w:t xml:space="preserve"> </w:t>
-      </w:r>
-      <w:proofErr w:type="spellStart"/>
-      <w:r>
-        <w:t>là</w:t>
-      </w:r>
-      <w:proofErr w:type="spellEnd"/>
-      <w:r>
-        <w:t xml:space="preserve"> </w:t>
-      </w:r>
-      <w:proofErr w:type="spellStart"/>
-      <w:r>
-        <w:t>sự</w:t>
-      </w:r>
-      <w:proofErr w:type="spellEnd"/>
-      <w:r>
-        <w:t xml:space="preserve"> </w:t>
-      </w:r>
-      <w:proofErr w:type="spellStart"/>
-      <w:r>
-        <w:t>kết</w:t>
-      </w:r>
-      <w:proofErr w:type="spellEnd"/>
-      <w:r>
-        <w:t xml:space="preserve"> </w:t>
-      </w:r>
-      <w:proofErr w:type="spellStart"/>
-      <w:r>
-        <w:t>hợp</w:t>
-      </w:r>
-      <w:proofErr w:type="spellEnd"/>
-      <w:r>
-        <w:t xml:space="preserve"> </w:t>
-      </w:r>
-      <w:proofErr w:type="spellStart"/>
-      <w:r>
-        <w:t>giữa</w:t>
-      </w:r>
-      <w:proofErr w:type="spellEnd"/>
-      <w:r>
-        <w:t xml:space="preserve"> </w:t>
-      </w:r>
-      <w:proofErr w:type="spellStart"/>
-      <w:r>
-        <w:t>mô</w:t>
-      </w:r>
-      <w:proofErr w:type="spellEnd"/>
-      <w:r>
-        <w:t xml:space="preserve"> </w:t>
-      </w:r>
-      <w:proofErr w:type="spellStart"/>
-      <w:r>
-        <w:t>hình</w:t>
-      </w:r>
-      <w:proofErr w:type="spellEnd"/>
-      <w:r>
-        <w:t xml:space="preserve"> 3 </w:t>
-      </w:r>
-      <w:proofErr w:type="spellStart"/>
-      <w:r>
-        <w:t>tầng</w:t>
-      </w:r>
-      <w:proofErr w:type="spellEnd"/>
-      <w:r>
-        <w:t xml:space="preserve"> </w:t>
-      </w:r>
-      <w:proofErr w:type="spellStart"/>
-      <w:r>
-        <w:t>và</w:t>
-      </w:r>
-      <w:proofErr w:type="spellEnd"/>
-      <w:r>
-        <w:t xml:space="preserve"> </w:t>
-      </w:r>
-      <w:proofErr w:type="spellStart"/>
-      <w:r>
-        <w:t>mô</w:t>
-      </w:r>
-      <w:proofErr w:type="spellEnd"/>
-      <w:r>
-        <w:t xml:space="preserve"> </w:t>
-      </w:r>
-      <w:proofErr w:type="spellStart"/>
-      <w:r>
-        <w:t>hình</w:t>
-      </w:r>
-      <w:proofErr w:type="spellEnd"/>
-      <w:r>
-        <w:t xml:space="preserve"> MVC</w:t>
-      </w:r>
-      <w:r>
-        <w:br/>
-      </w:r>
-      <w:r>
-        <w:br/>
-        <w:t xml:space="preserve">- </w:t>
-      </w:r>
-      <w:proofErr w:type="spellStart"/>
-      <w:r>
-        <w:t>Các</w:t>
-      </w:r>
-      <w:proofErr w:type="spellEnd"/>
-      <w:r>
-        <w:t xml:space="preserve"> </w:t>
-      </w:r>
-      <w:proofErr w:type="spellStart"/>
-      <w:r>
-        <w:t>bước</w:t>
-      </w:r>
-      <w:proofErr w:type="spellEnd"/>
-      <w:r>
-        <w:t xml:space="preserve"> </w:t>
-      </w:r>
-      <w:proofErr w:type="spellStart"/>
-      <w:r>
-        <w:t>tạo</w:t>
-      </w:r>
-      <w:proofErr w:type="spellEnd"/>
-      <w:r>
-        <w:t xml:space="preserve"> project </w:t>
-      </w:r>
-      <w:proofErr w:type="spellStart"/>
-      <w:r>
-        <w:t>mới</w:t>
-      </w:r>
-      <w:proofErr w:type="spellEnd"/>
-      <w:r>
-        <w:t xml:space="preserve"> </w:t>
-      </w:r>
-      <w:proofErr w:type="spellStart"/>
-      <w:r>
-        <w:t>để</w:t>
-      </w:r>
-      <w:proofErr w:type="spellEnd"/>
-      <w:r>
-        <w:t xml:space="preserve"> solution </w:t>
-      </w:r>
-      <w:proofErr w:type="spellStart"/>
-      <w:r>
-        <w:t>có</w:t>
-      </w:r>
-      <w:proofErr w:type="spellEnd"/>
-      <w:r>
-        <w:t xml:space="preserve"> </w:t>
-      </w:r>
-      <w:proofErr w:type="spellStart"/>
-      <w:r>
-        <w:t>thể</w:t>
-      </w:r>
-      <w:proofErr w:type="spellEnd"/>
-      <w:r>
-        <w:t xml:space="preserve"> </w:t>
-      </w:r>
-      <w:proofErr w:type="spellStart"/>
-      <w:r>
-        <w:t>thao</w:t>
-      </w:r>
-      <w:proofErr w:type="spellEnd"/>
-      <w:r>
-        <w:t xml:space="preserve"> </w:t>
-      </w:r>
-      <w:proofErr w:type="spellStart"/>
-      <w:r>
-        <w:t>tác</w:t>
-      </w:r>
-      <w:proofErr w:type="spellEnd"/>
-      <w:r>
-        <w:t xml:space="preserve"> </w:t>
-      </w:r>
-      <w:proofErr w:type="spellStart"/>
-      <w:r>
-        <w:t>với</w:t>
-      </w:r>
-      <w:proofErr w:type="spellEnd"/>
-      <w:r>
-        <w:t xml:space="preserve"> database</w:t>
-      </w:r>
-      <w:r>
-        <w:br/>
-        <w:t xml:space="preserve">  * </w:t>
-      </w:r>
-      <w:proofErr w:type="spellStart"/>
-      <w:r>
-        <w:t>tạo</w:t>
-      </w:r>
-      <w:proofErr w:type="spellEnd"/>
-      <w:r>
-        <w:t xml:space="preserve"> class library</w:t>
-      </w:r>
-      <w:r>
-        <w:t xml:space="preserve"> project: </w:t>
-      </w:r>
-      <w:proofErr w:type="spellStart"/>
-      <w:r>
-        <w:t>CLPro</w:t>
-      </w:r>
-      <w:proofErr w:type="spellEnd"/>
-      <w:r>
-        <w:br/>
-        <w:t xml:space="preserve">  * Add entity framework </w:t>
-      </w:r>
-      <w:proofErr w:type="spellStart"/>
-      <w:r>
-        <w:t>cho</w:t>
-      </w:r>
-      <w:proofErr w:type="spellEnd"/>
-      <w:r>
-        <w:t xml:space="preserve"> </w:t>
-      </w:r>
-      <w:proofErr w:type="spellStart"/>
-      <w:r>
-        <w:t>CLPro</w:t>
-      </w:r>
-      <w:proofErr w:type="spellEnd"/>
+        <w:t>Đây là sự kết hợp giữa mô hình 3 tầng và mô hình MVC</w:t>
+      </w:r>
+      <w:r>
+        <w:br/>
+      </w:r>
+      <w:r>
+        <w:br/>
+        <w:t>- Các bước tạo</w:t>
+      </w:r>
+      <w:r>
+        <w:t xml:space="preserve"> project mới để solution có thể thao tác với database</w:t>
+      </w:r>
+      <w:r>
+        <w:br/>
+        <w:t xml:space="preserve">  * tạo class library</w:t>
+      </w:r>
+      <w:r>
+        <w:t xml:space="preserve"> project: CLPro</w:t>
+      </w:r>
+      <w:r>
+        <w:br/>
+        <w:t xml:space="preserve">  * Add entity framework cho CLPro</w:t>
+      </w:r>
       <w:r>
         <w:br/>
         <w:t xml:space="preserve">  * Install EF tool for visual studio</w:t>
@@ -440,132 +70,90 @@
           <w:numId w:val="1"/>
         </w:numPr>
       </w:pPr>
-      <w:proofErr w:type="spellStart"/>
-      <w:r>
-        <w:t>Bài</w:t>
-      </w:r>
-      <w:proofErr w:type="spellEnd"/>
-      <w:r>
-        <w:t xml:space="preserve"> 6: </w:t>
-      </w:r>
-      <w:proofErr w:type="spellStart"/>
-      <w:r>
-        <w:t>Cách</w:t>
-      </w:r>
-      <w:proofErr w:type="spellEnd"/>
-      <w:r>
-        <w:t xml:space="preserve"> </w:t>
-      </w:r>
-      <w:proofErr w:type="spellStart"/>
-      <w:r>
-        <w:t>đăng</w:t>
-      </w:r>
-      <w:proofErr w:type="spellEnd"/>
-      <w:r>
-        <w:t xml:space="preserve"> </w:t>
-      </w:r>
-      <w:proofErr w:type="spellStart"/>
-      <w:r>
-        <w:t>nhập</w:t>
-      </w:r>
-      <w:proofErr w:type="spellEnd"/>
-      <w:r>
-        <w:t xml:space="preserve"> </w:t>
-      </w:r>
-      <w:proofErr w:type="spellStart"/>
-      <w:r>
-        <w:t>với</w:t>
-      </w:r>
-      <w:proofErr w:type="spellEnd"/>
-      <w:r>
-        <w:t xml:space="preserve"> Custom Membership Provider</w:t>
-      </w:r>
-      <w:r>
-        <w:br/>
-        <w:t xml:space="preserve">- b1: </w:t>
-      </w:r>
-      <w:proofErr w:type="spellStart"/>
-      <w:r>
-        <w:t>config</w:t>
-      </w:r>
-      <w:proofErr w:type="spellEnd"/>
-      <w:r>
-        <w:t xml:space="preserve"> </w:t>
-      </w:r>
-      <w:proofErr w:type="spellStart"/>
-      <w:r>
-        <w:t>trong</w:t>
-      </w:r>
-      <w:proofErr w:type="spellEnd"/>
-      <w:r>
-        <w:t xml:space="preserve"> file </w:t>
-      </w:r>
-      <w:proofErr w:type="spellStart"/>
-      <w:r>
-        <w:t>web.config</w:t>
-      </w:r>
-      <w:proofErr w:type="spellEnd"/>
-      <w:r>
-        <w:br/>
-        <w:t xml:space="preserve">- b2: </w:t>
-      </w:r>
-      <w:proofErr w:type="spellStart"/>
-      <w:r>
-        <w:t>tạo</w:t>
-      </w:r>
-      <w:proofErr w:type="spellEnd"/>
-      <w:r>
-        <w:t xml:space="preserve"> 1 </w:t>
-      </w:r>
-      <w:proofErr w:type="spellStart"/>
-      <w:r>
-        <w:t>lớp</w:t>
-      </w:r>
-      <w:proofErr w:type="spellEnd"/>
-      <w:r>
-        <w:t xml:space="preserve"> custom</w:t>
+      <w:r>
+        <w:t>Bài 6: Cách đăng nhập với Custom Membership Provider</w:t>
+      </w:r>
+      <w:r>
+        <w:br/>
+        <w:t>- b1: config trong file web.config</w:t>
+      </w:r>
+      <w:r>
+        <w:br/>
+        <w:t>- b2: tạo 1 lớp custom membership provider</w:t>
+      </w:r>
+      <w:r>
+        <w:br/>
+        <w:t>- b3: tiến hành login, validate = phương pháp trên</w:t>
+      </w:r>
+      <w:r>
+        <w:br/>
+      </w:r>
+    </w:p>
+    <w:p>
+      <w:pPr>
+        <w:pStyle w:val="ListParagraph"/>
+        <w:numPr>
+          <w:ilvl w:val="0"/>
+          <w:numId w:val="1"/>
+        </w:numPr>
+      </w:pPr>
+      <w:r>
+        <w:t>Bài 7: Hiển thị danh sách dữ liệu</w:t>
+      </w:r>
+      <w:r>
+        <w:br/>
+      </w:r>
+    </w:p>
+    <w:p>
+      <w:pPr>
+        <w:pStyle w:val="ListParagraph"/>
+        <w:numPr>
+          <w:ilvl w:val="0"/>
+          <w:numId w:val="1"/>
+        </w:numPr>
+      </w:pPr>
+      <w:r>
+        <w:t>Bài 8: Validate dữ liệu form trong ASP.NET MVC</w:t>
+      </w:r>
+    </w:p>
+    <w:p>
+      <w:pPr>
+        <w:pStyle w:val="ListParagraph"/>
+        <w:numPr>
+          <w:ilvl w:val="0"/>
+          <w:numId w:val="2"/>
+        </w:numPr>
+      </w:pPr>
+      <w:r>
+        <w:t>Keyword: validation attribute MVC</w:t>
+      </w:r>
+      <w:r>
+        <w:t xml:space="preserve"> -&gt; các attribute cho properties của model</w:t>
+      </w:r>
+      <w:r>
+        <w:br/>
+        <w:t>ví dụ: [Required]</w:t>
+      </w:r>
+      <w:r>
+        <w:br/>
+      </w:r>
+    </w:p>
+    <w:p>
+      <w:pPr>
+        <w:pStyle w:val="ListParagraph"/>
+        <w:numPr>
+          <w:ilvl w:val="0"/>
+          <w:numId w:val="1"/>
+        </w:numPr>
+      </w:pPr>
+      <w:r>
+        <w:t>Bài 9:</w:t>
+      </w:r>
+      <w:r>
+        <w:t xml:space="preserve"> Insert dữ liệu với stored procedure</w:t>
       </w:r>
       <w:bookmarkStart w:id="0" w:name="_GoBack"/>
       <w:bookmarkEnd w:id="0"/>
-      <w:r>
-        <w:t xml:space="preserve"> membership provider</w:t>
-      </w:r>
-      <w:r>
-        <w:br/>
-        <w:t xml:space="preserve">- b3: </w:t>
-      </w:r>
-      <w:proofErr w:type="spellStart"/>
-      <w:r>
-        <w:t>tiến</w:t>
-      </w:r>
-      <w:proofErr w:type="spellEnd"/>
-      <w:r>
-        <w:t xml:space="preserve"> </w:t>
-      </w:r>
-      <w:proofErr w:type="spellStart"/>
-      <w:r>
-        <w:t>hành</w:t>
-      </w:r>
-      <w:proofErr w:type="spellEnd"/>
-      <w:r>
-        <w:t xml:space="preserve"> login, validate = phương </w:t>
-      </w:r>
-      <w:proofErr w:type="spellStart"/>
-      <w:r>
-        <w:t>pháp</w:t>
-      </w:r>
-      <w:proofErr w:type="spellEnd"/>
-      <w:r>
-        <w:t xml:space="preserve"> </w:t>
-      </w:r>
-      <w:proofErr w:type="spellStart"/>
-      <w:r>
-        <w:t>trên</w:t>
-      </w:r>
-      <w:proofErr w:type="spellEnd"/>
-      <w:r>
-        <w:br/>
-      </w:r>
     </w:p>
     <w:sectPr>
       <w:pgSz w:w="12240" w:h="15840"/>
@@ -592,7 +180,7 @@
         <w:ind w:left="720" w:hanging="360"/>
       </w:pPr>
     </w:lvl>
-    <w:lvl w:ilvl="1" w:tplc="04090019" w:tentative="1">
+    <w:lvl w:ilvl="1" w:tplc="04090019">
       <w:start w:val="1"/>
       <w:numFmt w:val="lowerLetter"/>
       <w:lvlText w:val="%2."/>
@@ -665,8 +253,123 @@
       </w:pPr>
     </w:lvl>
   </w:abstractNum>
+  <w:abstractNum w:abstractNumId="1" w15:restartNumberingAfterBreak="0">
+    <w:nsid w:val="7FB05AA8"/>
+    <w:multiLevelType w:val="hybridMultilevel"/>
+    <w:tmpl w:val="A4802F02"/>
+    <w:lvl w:ilvl="0" w:tplc="52BC85AC">
+      <w:numFmt w:val="bullet"/>
+      <w:lvlText w:val="-"/>
+      <w:lvlJc w:val="left"/>
+      <w:pPr>
+        <w:ind w:left="1080" w:hanging="360"/>
+      </w:pPr>
+      <w:rPr>
+        <w:rFonts w:ascii="Calibri" w:eastAsiaTheme="minorHAnsi" w:hAnsi="Calibri" w:cs="Calibri" w:hint="default"/>
+      </w:rPr>
+    </w:lvl>
+    <w:lvl w:ilvl="1" w:tplc="04090003" w:tentative="1">
+      <w:start w:val="1"/>
+      <w:numFmt w:val="bullet"/>
+      <w:lvlText w:val="o"/>
+      <w:lvlJc w:val="left"/>
+      <w:pPr>
+        <w:ind w:left="1800" w:hanging="360"/>
+      </w:pPr>
+      <w:rPr>
+        <w:rFonts w:ascii="Courier New" w:hAnsi="Courier New" w:cs="Courier New" w:hint="default"/>
+      </w:rPr>
+    </w:lvl>
+    <w:lvl w:ilvl="2" w:tplc="04090005" w:tentative="1">
+      <w:start w:val="1"/>
+      <w:numFmt w:val="bullet"/>
+      <w:lvlText w:val=""/>
+      <w:lvlJc w:val="left"/>
+      <w:pPr>
+        <w:ind w:left="2520" w:hanging="360"/>
+      </w:pPr>
+      <w:rPr>
+        <w:rFonts w:ascii="Wingdings" w:hAnsi="Wingdings" w:hint="default"/>
+      </w:rPr>
+    </w:lvl>
+    <w:lvl w:ilvl="3" w:tplc="04090001" w:tentative="1">
+      <w:start w:val="1"/>
+      <w:numFmt w:val="bullet"/>
+      <w:lvlText w:val=""/>
+      <w:lvlJc w:val="left"/>
+      <w:pPr>
+        <w:ind w:left="3240" w:hanging="360"/>
+      </w:pPr>
+      <w:rPr>
+        <w:rFonts w:ascii="Symbol" w:hAnsi="Symbol" w:hint="default"/>
+      </w:rPr>
+    </w:lvl>
+    <w:lvl w:ilvl="4" w:tplc="04090003" w:tentative="1">
+      <w:start w:val="1"/>
+      <w:numFmt w:val="bullet"/>
+      <w:lvlText w:val="o"/>
+      <w:lvlJc w:val="left"/>
+      <w:pPr>
+        <w:ind w:left="3960" w:hanging="360"/>
+      </w:pPr>
+      <w:rPr>
+        <w:rFonts w:ascii="Courier New" w:hAnsi="Courier New" w:cs="Courier New" w:hint="default"/>
+      </w:rPr>
+    </w:lvl>
+    <w:lvl w:ilvl="5" w:tplc="04090005" w:tentative="1">
+      <w:start w:val="1"/>
+      <w:numFmt w:val="bullet"/>
+      <w:lvlText w:val=""/>
+      <w:lvlJc w:val="left"/>
+      <w:pPr>
+        <w:ind w:left="4680" w:hanging="360"/>
+      </w:pPr>
+      <w:rPr>
+        <w:rFonts w:ascii="Wingdings" w:hAnsi="Wingdings" w:hint="default"/>
+      </w:rPr>
+    </w:lvl>
+    <w:lvl w:ilvl="6" w:tplc="04090001" w:tentative="1">
+      <w:start w:val="1"/>
+      <w:numFmt w:val="bullet"/>
+      <w:lvlText w:val=""/>
+      <w:lvlJc w:val="left"/>
+      <w:pPr>
+        <w:ind w:left="5400" w:hanging="360"/>
+      </w:pPr>
+      <w:rPr>
+        <w:rFonts w:ascii="Symbol" w:hAnsi="Symbol" w:hint="default"/>
+      </w:rPr>
+    </w:lvl>
+    <w:lvl w:ilvl="7" w:tplc="04090003" w:tentative="1">
+      <w:start w:val="1"/>
+      <w:numFmt w:val="bullet"/>
+      <w:lvlText w:val="o"/>
+      <w:lvlJc w:val="left"/>
+      <w:pPr>
+        <w:ind w:left="6120" w:hanging="360"/>
+      </w:pPr>
+      <w:rPr>
+        <w:rFonts w:ascii="Courier New" w:hAnsi="Courier New" w:cs="Courier New" w:hint="default"/>
+      </w:rPr>
+    </w:lvl>
+    <w:lvl w:ilvl="8" w:tplc="04090005" w:tentative="1">
+      <w:start w:val="1"/>
+      <w:numFmt w:val="bullet"/>
+      <w:lvlText w:val=""/>
+      <w:lvlJc w:val="left"/>
+      <w:pPr>
+        <w:ind w:left="6840" w:hanging="360"/>
+      </w:pPr>
+      <w:rPr>
+        <w:rFonts w:ascii="Wingdings" w:hAnsi="Wingdings" w:hint="default"/>
+      </w:rPr>
+    </w:lvl>
+  </w:abstractNum>
   <w:num w:numId="1">
     <w:abstractNumId w:val="0"/>
+  </w:num>
+  <w:num w:numId="2">
+    <w:abstractNumId w:val="1"/>
   </w:num>
 </w:numbering>
 </file>

</xml_diff>